<commit_message>
FMP Logbook 1.0.5 and 1.0.6
With a Class Diagram and an update to the Property Editor for the
BalancedFPSLevelGeneratorTool class, along with folder restructuring.
</commit_message>
<xml_diff>
--- a/Final Major Project/Logbook/James Moran - FMP - Logbook 1.0.4.docx
+++ b/Final Major Project/Logbook/James Moran - FMP - Logbook 1.0.4.docx
@@ -1,6 +1,6 @@
 
 <file path=word/document.xml><?xml version="1.0" encoding="utf-8"?>
-<w:document xmlns:wpc="http://schemas.microsoft.com/office/word/2010/wordprocessingCanvas" xmlns:mc="http://schemas.openxmlformats.org/markup-compatibility/2006" xmlns:o="urn:schemas-microsoft-com:office:office" xmlns:r="http://schemas.openxmlformats.org/officeDocument/2006/relationships" xmlns:m="http://schemas.openxmlformats.org/officeDocument/2006/math" xmlns:v="urn:schemas-microsoft-com:vml" xmlns:wp14="http://schemas.microsoft.com/office/word/2010/wordprocessingDrawing" xmlns:wp="http://schemas.openxmlformats.org/drawingml/2006/wordprocessingDrawing" xmlns:w10="urn:schemas-microsoft-com:office:word" xmlns:w="http://schemas.openxmlformats.org/wordprocessingml/2006/main" xmlns:w14="http://schemas.microsoft.com/office/word/2010/wordml" xmlns:w15="http://schemas.microsoft.com/office/word/2012/wordml" xmlns:wpg="http://schemas.microsoft.com/office/word/2010/wordprocessingGroup" xmlns:wpi="http://schemas.microsoft.com/office/word/2010/wordprocessingInk" xmlns:wne="http://schemas.microsoft.com/office/word/2006/wordml" xmlns:wps="http://schemas.microsoft.com/office/word/2010/wordprocessingShape" mc:Ignorable="w14 w15 wp14">
+<w:document xmlns:wpc="http://schemas.microsoft.com/office/word/2010/wordprocessingCanvas" xmlns:cx="http://schemas.microsoft.com/office/drawing/2014/chartex" xmlns:cx1="http://schemas.microsoft.com/office/drawing/2015/9/8/chartex" xmlns:cx2="http://schemas.microsoft.com/office/drawing/2015/10/21/chartex" xmlns:cx3="http://schemas.microsoft.com/office/drawing/2016/5/9/chartex" xmlns:cx4="http://schemas.microsoft.com/office/drawing/2016/5/10/chartex" xmlns:cx5="http://schemas.microsoft.com/office/drawing/2016/5/11/chartex" xmlns:cx6="http://schemas.microsoft.com/office/drawing/2016/5/12/chartex" xmlns:cx7="http://schemas.microsoft.com/office/drawing/2016/5/13/chartex" xmlns:cx8="http://schemas.microsoft.com/office/drawing/2016/5/14/chartex" xmlns:mc="http://schemas.openxmlformats.org/markup-compatibility/2006" xmlns:aink="http://schemas.microsoft.com/office/drawing/2016/ink" xmlns:am3d="http://schemas.microsoft.com/office/drawing/2017/model3d" xmlns:o="urn:schemas-microsoft-com:office:office" xmlns:r="http://schemas.openxmlformats.org/officeDocument/2006/relationships" xmlns:m="http://schemas.openxmlformats.org/officeDocument/2006/math" xmlns:v="urn:schemas-microsoft-com:vml" xmlns:wp14="http://schemas.microsoft.com/office/word/2010/wordprocessingDrawing" xmlns:wp="http://schemas.openxmlformats.org/drawingml/2006/wordprocessingDrawing" xmlns:w10="urn:schemas-microsoft-com:office:word" xmlns:w="http://schemas.openxmlformats.org/wordprocessingml/2006/main" xmlns:w14="http://schemas.microsoft.com/office/word/2010/wordml" xmlns:w15="http://schemas.microsoft.com/office/word/2012/wordml" xmlns:w16cid="http://schemas.microsoft.com/office/word/2016/wordml/cid" xmlns:w16se="http://schemas.microsoft.com/office/word/2015/wordml/symex" xmlns:wpg="http://schemas.microsoft.com/office/word/2010/wordprocessingGroup" xmlns:wpi="http://schemas.microsoft.com/office/word/2010/wordprocessingInk" xmlns:wne="http://schemas.microsoft.com/office/word/2006/wordml" xmlns:wps="http://schemas.microsoft.com/office/word/2010/wordprocessingShape" mc:Ignorable="w14 w15 w16se w16cid wp14">
   <w:body>
     <w:sdt>
       <w:sdtPr>
@@ -138,7 +138,7 @@
                   </wp:anchor>
                 </w:drawing>
               </mc:Choice>
-              <mc:Fallback xmlns:w16se="http://schemas.microsoft.com/office/word/2015/wordml/symex" xmlns:w16cid="http://schemas.microsoft.com/office/word/2016/wordml/cid" xmlns:am3d="http://schemas.microsoft.com/office/drawing/2017/model3d" xmlns:aink="http://schemas.microsoft.com/office/drawing/2016/ink" xmlns:cx8="http://schemas.microsoft.com/office/drawing/2016/5/14/chartex" xmlns:cx7="http://schemas.microsoft.com/office/drawing/2016/5/13/chartex" xmlns:cx6="http://schemas.microsoft.com/office/drawing/2016/5/12/chartex" xmlns:cx5="http://schemas.microsoft.com/office/drawing/2016/5/11/chartex" xmlns:cx4="http://schemas.microsoft.com/office/drawing/2016/5/10/chartex" xmlns:cx3="http://schemas.microsoft.com/office/drawing/2016/5/9/chartex" xmlns:cx2="http://schemas.microsoft.com/office/drawing/2015/10/21/chartex" xmlns:cx1="http://schemas.microsoft.com/office/drawing/2015/9/8/chartex" xmlns:cx="http://schemas.microsoft.com/office/drawing/2014/chartex">
+              <mc:Fallback>
                 <w:pict>
                   <v:rect w14:anchorId="03411B43" id="Rectangle 467" o:spid="_x0000_s1026" style="position:absolute;margin-left:0;margin-top:0;width:226.45pt;height:253.4pt;z-index:251660288;visibility:visible;mso-wrap-style:square;mso-width-percent:370;mso-height-percent:0;mso-left-percent:455;mso-top-percent:25;mso-wrap-distance-left:9pt;mso-wrap-distance-top:0;mso-wrap-distance-right:9pt;mso-wrap-distance-bottom:0;mso-position-horizontal-relative:page;mso-position-vertical-relative:page;mso-width-percent:370;mso-height-percent:0;mso-left-percent:455;mso-top-percent:25;mso-width-relative:page;mso-height-relative:page;v-text-anchor:bottom" o:gfxdata="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" fillcolor="#44546a [3215]" stroked="f" strokeweight="1pt">
                     <v:textbox inset="14.4pt,14.4pt,14.4pt,28.8pt">
@@ -290,7 +290,7 @@
                   </wp:anchor>
                 </w:drawing>
               </mc:Choice>
-              <mc:Fallback xmlns:w16se="http://schemas.microsoft.com/office/word/2015/wordml/symex" xmlns:w16cid="http://schemas.microsoft.com/office/word/2016/wordml/cid" xmlns:am3d="http://schemas.microsoft.com/office/drawing/2017/model3d" xmlns:aink="http://schemas.microsoft.com/office/drawing/2016/ink" xmlns:cx8="http://schemas.microsoft.com/office/drawing/2016/5/14/chartex" xmlns:cx7="http://schemas.microsoft.com/office/drawing/2016/5/13/chartex" xmlns:cx6="http://schemas.microsoft.com/office/drawing/2016/5/12/chartex" xmlns:cx5="http://schemas.microsoft.com/office/drawing/2016/5/11/chartex" xmlns:cx4="http://schemas.microsoft.com/office/drawing/2016/5/10/chartex" xmlns:cx3="http://schemas.microsoft.com/office/drawing/2016/5/9/chartex" xmlns:cx2="http://schemas.microsoft.com/office/drawing/2015/10/21/chartex" xmlns:cx1="http://schemas.microsoft.com/office/drawing/2015/9/8/chartex" xmlns:cx="http://schemas.microsoft.com/office/drawing/2014/chartex">
+              <mc:Fallback>
                 <w:pict>
                   <v:shapetype w14:anchorId="332C83EF" id="_x0000_t202" coordsize="21600,21600" o:spt="202" path="m,l,21600r21600,l21600,xe">
                     <v:stroke joinstyle="miter"/>
@@ -434,7 +434,7 @@
                   </wp:anchor>
                 </w:drawing>
               </mc:Choice>
-              <mc:Fallback xmlns:w16se="http://schemas.microsoft.com/office/word/2015/wordml/symex" xmlns:w16cid="http://schemas.microsoft.com/office/word/2016/wordml/cid" xmlns:am3d="http://schemas.microsoft.com/office/drawing/2017/model3d" xmlns:aink="http://schemas.microsoft.com/office/drawing/2016/ink" xmlns:cx8="http://schemas.microsoft.com/office/drawing/2016/5/14/chartex" xmlns:cx7="http://schemas.microsoft.com/office/drawing/2016/5/13/chartex" xmlns:cx6="http://schemas.microsoft.com/office/drawing/2016/5/12/chartex" xmlns:cx5="http://schemas.microsoft.com/office/drawing/2016/5/11/chartex" xmlns:cx4="http://schemas.microsoft.com/office/drawing/2016/5/10/chartex" xmlns:cx3="http://schemas.microsoft.com/office/drawing/2016/5/9/chartex" xmlns:cx2="http://schemas.microsoft.com/office/drawing/2015/10/21/chartex" xmlns:cx1="http://schemas.microsoft.com/office/drawing/2015/9/8/chartex" xmlns:cx="http://schemas.microsoft.com/office/drawing/2014/chartex">
+              <mc:Fallback>
                 <w:pict>
                   <v:rect w14:anchorId="7B5B3834" id="Rectangle 466" o:spid="_x0000_s1028" style="position:absolute;margin-left:0;margin-top:0;width:581.4pt;height:752.4pt;z-index:-251653120;visibility:visible;mso-wrap-style:square;mso-width-percent:950;mso-height-percent:950;mso-wrap-distance-left:9pt;mso-wrap-distance-top:0;mso-wrap-distance-right:9pt;mso-wrap-distance-bottom:0;mso-position-horizontal:center;mso-position-horizontal-relative:page;mso-position-vertical:center;mso-position-vertical-relative:page;mso-width-percent:950;mso-height-percent:950;mso-width-relative:page;mso-height-relative:page;v-text-anchor:middle" o:gfxdata="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" fillcolor="#d9e2f3 [660]" stroked="f" strokeweight="1pt">
                     <v:fill color2="#8eaadb [1940]" rotate="t" focus="100%" type="gradient">
@@ -547,7 +547,7 @@
                   </wp:anchor>
                 </w:drawing>
               </mc:Choice>
-              <mc:Fallback xmlns:w16se="http://schemas.microsoft.com/office/word/2015/wordml/symex" xmlns:w16cid="http://schemas.microsoft.com/office/word/2016/wordml/cid" xmlns:am3d="http://schemas.microsoft.com/office/drawing/2017/model3d" xmlns:aink="http://schemas.microsoft.com/office/drawing/2016/ink" xmlns:cx8="http://schemas.microsoft.com/office/drawing/2016/5/14/chartex" xmlns:cx7="http://schemas.microsoft.com/office/drawing/2016/5/13/chartex" xmlns:cx6="http://schemas.microsoft.com/office/drawing/2016/5/12/chartex" xmlns:cx5="http://schemas.microsoft.com/office/drawing/2016/5/11/chartex" xmlns:cx4="http://schemas.microsoft.com/office/drawing/2016/5/10/chartex" xmlns:cx3="http://schemas.microsoft.com/office/drawing/2016/5/9/chartex" xmlns:cx2="http://schemas.microsoft.com/office/drawing/2015/10/21/chartex" xmlns:cx1="http://schemas.microsoft.com/office/drawing/2015/9/8/chartex" xmlns:cx="http://schemas.microsoft.com/office/drawing/2014/chartex">
+              <mc:Fallback>
                 <w:pict>
                   <v:rect w14:anchorId="721DC515" id="Rectangle 468" o:spid="_x0000_s1026" style="position:absolute;margin-left:0;margin-top:0;width:244.8pt;height:554.4pt;z-index:251659264;visibility:visible;mso-wrap-style:square;mso-width-percent:400;mso-height-percent:700;mso-left-percent:440;mso-top-percent:25;mso-wrap-distance-left:9pt;mso-wrap-distance-top:0;mso-wrap-distance-right:9pt;mso-wrap-distance-bottom:0;mso-position-horizontal-relative:page;mso-position-vertical-relative:page;mso-width-percent:400;mso-height-percent:700;mso-left-percent:440;mso-top-percent:25;mso-width-relative:page;mso-height-relative:page;v-text-anchor:middle" o:gfxdata="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" fillcolor="white [3212]" strokecolor="#747070 [1614]" strokeweight="1.25pt">
                     <w10:wrap anchorx="page" anchory="page"/>
@@ -645,7 +645,7 @@
                   </wp:anchor>
                 </w:drawing>
               </mc:Choice>
-              <mc:Fallback xmlns:w16se="http://schemas.microsoft.com/office/word/2015/wordml/symex" xmlns:w16cid="http://schemas.microsoft.com/office/word/2016/wordml/cid" xmlns:am3d="http://schemas.microsoft.com/office/drawing/2017/model3d" xmlns:aink="http://schemas.microsoft.com/office/drawing/2016/ink" xmlns:cx8="http://schemas.microsoft.com/office/drawing/2016/5/14/chartex" xmlns:cx7="http://schemas.microsoft.com/office/drawing/2016/5/13/chartex" xmlns:cx6="http://schemas.microsoft.com/office/drawing/2016/5/12/chartex" xmlns:cx5="http://schemas.microsoft.com/office/drawing/2016/5/11/chartex" xmlns:cx4="http://schemas.microsoft.com/office/drawing/2016/5/10/chartex" xmlns:cx3="http://schemas.microsoft.com/office/drawing/2016/5/9/chartex" xmlns:cx2="http://schemas.microsoft.com/office/drawing/2015/10/21/chartex" xmlns:cx1="http://schemas.microsoft.com/office/drawing/2015/9/8/chartex" xmlns:cx="http://schemas.microsoft.com/office/drawing/2014/chartex">
+              <mc:Fallback>
                 <w:pict>
                   <v:rect w14:anchorId="4283EB26" id="Rectangle 469" o:spid="_x0000_s1026" style="position:absolute;margin-left:0;margin-top:0;width:226.45pt;height:9.35pt;z-index:251662336;visibility:visible;mso-wrap-style:square;mso-width-percent:370;mso-height-percent:0;mso-left-percent:455;mso-top-percent:690;mso-wrap-distance-left:9pt;mso-wrap-distance-top:0;mso-wrap-distance-right:9pt;mso-wrap-distance-bottom:0;mso-position-horizontal-relative:page;mso-position-vertical-relative:page;mso-width-percent:370;mso-height-percent:0;mso-left-percent:455;mso-top-percent:690;mso-width-relative:page;mso-height-relative:margin;v-text-anchor:middle" o:gfxdata="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" fillcolor="#4472c4 [3204]" stroked="f" strokeweight="1pt">
                     <w10:wrap anchorx="page" anchory="page"/>
@@ -773,7 +773,7 @@
                   </wp:anchor>
                 </w:drawing>
               </mc:Choice>
-              <mc:Fallback xmlns:w16se="http://schemas.microsoft.com/office/word/2015/wordml/symex" xmlns:w16cid="http://schemas.microsoft.com/office/word/2016/wordml/cid" xmlns:am3d="http://schemas.microsoft.com/office/drawing/2017/model3d" xmlns:aink="http://schemas.microsoft.com/office/drawing/2016/ink" xmlns:cx8="http://schemas.microsoft.com/office/drawing/2016/5/14/chartex" xmlns:cx7="http://schemas.microsoft.com/office/drawing/2016/5/13/chartex" xmlns:cx6="http://schemas.microsoft.com/office/drawing/2016/5/12/chartex" xmlns:cx5="http://schemas.microsoft.com/office/drawing/2016/5/11/chartex" xmlns:cx4="http://schemas.microsoft.com/office/drawing/2016/5/10/chartex" xmlns:cx3="http://schemas.microsoft.com/office/drawing/2016/5/9/chartex" xmlns:cx2="http://schemas.microsoft.com/office/drawing/2015/10/21/chartex" xmlns:cx1="http://schemas.microsoft.com/office/drawing/2015/9/8/chartex" xmlns:cx="http://schemas.microsoft.com/office/drawing/2014/chartex">
+              <mc:Fallback>
                 <w:pict>
                   <v:shape w14:anchorId="332B6433" id="Text Box 470" o:spid="_x0000_s1029" type="#_x0000_t202" style="position:absolute;margin-left:0;margin-top:0;width:220.3pt;height:194.9pt;z-index:251661312;visibility:visible;mso-wrap-style:square;mso-width-percent:360;mso-height-percent:280;mso-left-percent:455;mso-top-percent:350;mso-wrap-distance-left:9pt;mso-wrap-distance-top:0;mso-wrap-distance-right:9pt;mso-wrap-distance-bottom:0;mso-position-horizontal-relative:page;mso-position-vertical-relative:page;mso-width-percent:360;mso-height-percent:280;mso-left-percent:455;mso-top-percent:350;mso-width-relative:page;mso-height-relative:page;v-text-anchor:top" o:gfxdata="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" filled="f" stroked="f" strokeweight=".5pt">
                     <v:textbox style="mso-fit-shape-to-text:t">
@@ -865,16 +865,31 @@
           </w:r>
         </w:p>
         <w:p>
-          <w:fldSimple w:instr=" TOC \o &quot;1-3&quot; \h \z \u ">
-            <w:r>
-              <w:rPr>
-                <w:b/>
-                <w:bCs/>
-                <w:noProof/>
-              </w:rPr>
-              <w:t>No table of contents entries found.</w:t>
-            </w:r>
-          </w:fldSimple>
+          <w:r>
+            <w:fldChar w:fldCharType="begin"/>
+          </w:r>
+          <w:r>
+            <w:instrText xml:space="preserve"> TOC \o "1-3" \h \z \u </w:instrText>
+          </w:r>
+          <w:r>
+            <w:fldChar w:fldCharType="separate"/>
+          </w:r>
+          <w:r>
+            <w:rPr>
+              <w:b/>
+              <w:bCs/>
+              <w:noProof/>
+            </w:rPr>
+            <w:t>No table of contents entries found.</w:t>
+          </w:r>
+          <w:r>
+            <w:rPr>
+              <w:b/>
+              <w:bCs/>
+              <w:noProof/>
+            </w:rPr>
+            <w:fldChar w:fldCharType="end"/>
+          </w:r>
         </w:p>
       </w:sdtContent>
     </w:sdt>
@@ -1066,12 +1081,7 @@
         <w:t>dialog</w:t>
       </w:r>
       <w:r>
-        <w:t xml:space="preserve"> for the user to choose constraints/other settings, before initiating the level generation (such as the ar</w:t>
-      </w:r>
-      <w:bookmarkStart w:id="0" w:name="_GoBack"/>
-      <w:bookmarkEnd w:id="0"/>
-      <w:r>
-        <w:t>ea to generate a level in</w:t>
+        <w:t xml:space="preserve"> for the user to choose constraints/other settings, before initiating the level generation (such as the area to generate a level in</w:t>
       </w:r>
       <w:r>
         <w:t xml:space="preserve"> and</w:t>
@@ -1080,9 +1090,20 @@
         <w:t xml:space="preserve"> bias</w:t>
       </w:r>
       <w:r>
-        <w:t xml:space="preserve"> of the generation for certain aspects of the level).</w:t>
-      </w:r>
-      <w:r>
+        <w:t xml:space="preserve"> of the generation for certain aspects of the level)</w:t>
+      </w:r>
+      <w:r>
+        <w:t>. An example of this is shown below:</w:t>
+      </w:r>
+    </w:p>
+    <w:p>
+      <w:r>
+        <w:br w:type="page"/>
+      </w:r>
+    </w:p>
+    <w:p>
+      <w:r>
+        <w:lastRenderedPageBreak/>
         <w:br w:type="page"/>
       </w:r>
     </w:p>
@@ -1394,7 +1415,39 @@
         <w:rPr>
           <w:rFonts w:cstheme="minorHAnsi"/>
         </w:rPr>
-        <w:t xml:space="preserve"> paragraph of this section), adding or multiplying a respective pseudo-random value to it. The decision of adding or multiplying is also decided upon by chance, with the same probability. If an individual vector is mutated to such an extent, that it becomes invalid for the FPSLevelGenerator’s requirements, the algorithm will assign a fitness value of zero to it. The map graph is then recalculated after this mutation, to include new edges between zones, if they become close enough because of it.  </w:t>
+        <w:t xml:space="preserve"> paragraph of this section), adding </w:t>
+      </w:r>
+      <w:r>
+        <w:rPr>
+          <w:rFonts w:cstheme="minorHAnsi"/>
+        </w:rPr>
+        <w:t xml:space="preserve">to </w:t>
+      </w:r>
+      <w:r>
+        <w:rPr>
+          <w:rFonts w:cstheme="minorHAnsi"/>
+        </w:rPr>
+        <w:t>or multiplying</w:t>
+      </w:r>
+      <w:r>
+        <w:rPr>
+          <w:rFonts w:cstheme="minorHAnsi"/>
+        </w:rPr>
+        <w:t xml:space="preserve"> by</w:t>
+      </w:r>
+      <w:r>
+        <w:rPr>
+          <w:rFonts w:cstheme="minorHAnsi"/>
+        </w:rPr>
+        <w:t xml:space="preserve"> a respective pseudo-random value</w:t>
+      </w:r>
+      <w:bookmarkStart w:id="0" w:name="_GoBack"/>
+      <w:bookmarkEnd w:id="0"/>
+      <w:r>
+        <w:rPr>
+          <w:rFonts w:cstheme="minorHAnsi"/>
+        </w:rPr>
+        <w:t xml:space="preserve">. The decision of adding or multiplying is also decided upon by chance, with the same probability. If an individual vector is mutated to such an extent, that it becomes invalid for the FPSLevelGenerator’s requirements, the algorithm will assign a fitness value of zero to it. The map graph is then recalculated after this mutation, to include new edges between zones, if they become close enough because of it.  </w:t>
       </w:r>
       <w:r>
         <w:rPr>
@@ -1483,8 +1536,74 @@
         <w:rPr>
           <w:rFonts w:cstheme="minorHAnsi"/>
         </w:rPr>
-        <w:t>THEn</w:t>
-      </w:r>
+        <w:t>From this considered method for balancing the space filling algorithm, the following classes can be discerned from it:</w:t>
+      </w:r>
+    </w:p>
+    <w:p>
+      <w:pPr>
+        <w:pStyle w:val="ListParagraph"/>
+        <w:numPr>
+          <w:ilvl w:val="0"/>
+          <w:numId w:val="2"/>
+        </w:numPr>
+        <w:rPr>
+          <w:rFonts w:cstheme="minorHAnsi"/>
+        </w:rPr>
+      </w:pPr>
+      <w:r>
+        <w:rPr>
+          <w:rFonts w:cstheme="minorHAnsi"/>
+        </w:rPr>
+        <w:t>Area (with coordinates and area object density)</w:t>
+      </w:r>
+    </w:p>
+    <w:p>
+      <w:pPr>
+        <w:pStyle w:val="ListParagraph"/>
+        <w:numPr>
+          <w:ilvl w:val="0"/>
+          <w:numId w:val="2"/>
+        </w:numPr>
+        <w:rPr>
+          <w:rFonts w:cstheme="minorHAnsi"/>
+        </w:rPr>
+      </w:pPr>
+      <w:r>
+        <w:rPr>
+          <w:rFonts w:cstheme="minorHAnsi"/>
+        </w:rPr>
+        <w:t>Zone (inheriting from Area, including the zone’s edges as well)</w:t>
+      </w:r>
+    </w:p>
+    <w:p>
+      <w:pPr>
+        <w:pStyle w:val="ListParagraph"/>
+        <w:numPr>
+          <w:ilvl w:val="0"/>
+          <w:numId w:val="2"/>
+        </w:numPr>
+        <w:rPr>
+          <w:rFonts w:cstheme="minorHAnsi"/>
+        </w:rPr>
+      </w:pPr>
+      <w:r>
+        <w:rPr>
+          <w:rFonts w:cstheme="minorHAnsi"/>
+        </w:rPr>
+        <w:t>Edge (inheriting from Area, to connect zones that are close enough to each other)</w:t>
+      </w:r>
+    </w:p>
+    <w:p>
+      <w:pPr>
+        <w:pStyle w:val="ListParagraph"/>
+        <w:numPr>
+          <w:ilvl w:val="0"/>
+          <w:numId w:val="2"/>
+        </w:numPr>
+        <w:rPr>
+          <w:rFonts w:cstheme="minorHAnsi"/>
+        </w:rPr>
+      </w:pPr>
     </w:p>
     <w:p>
       <w:pPr>
@@ -1640,7 +1759,7 @@
                 </w:rPr>
                 <w:t xml:space="preserve">NOLAND, M., 2015. C++ Extending the Editor | Live Training | Unreal Engine. [Viewed on the 04/03/2018]. Available from: </w:t>
               </w:r>
-              <w:hyperlink r:id="rId10" w:history="1">
+              <w:hyperlink r:id="rId11" w:history="1">
                 <w:r>
                   <w:rPr>
                     <w:rStyle w:val="IntenseReference"/>
@@ -1670,7 +1789,7 @@
 </file>
 
 <file path=word/comments.xml><?xml version="1.0" encoding="utf-8"?>
-<w:comments xmlns:wpc="http://schemas.microsoft.com/office/word/2010/wordprocessingCanvas" xmlns:mc="http://schemas.openxmlformats.org/markup-compatibility/2006" xmlns:o="urn:schemas-microsoft-com:office:office" xmlns:r="http://schemas.openxmlformats.org/officeDocument/2006/relationships" xmlns:m="http://schemas.openxmlformats.org/officeDocument/2006/math" xmlns:v="urn:schemas-microsoft-com:vml" xmlns:wp14="http://schemas.microsoft.com/office/word/2010/wordprocessingDrawing" xmlns:wp="http://schemas.openxmlformats.org/drawingml/2006/wordprocessingDrawing" xmlns:w10="urn:schemas-microsoft-com:office:word" xmlns:w="http://schemas.openxmlformats.org/wordprocessingml/2006/main" xmlns:w14="http://schemas.microsoft.com/office/word/2010/wordml" xmlns:w15="http://schemas.microsoft.com/office/word/2012/wordml" xmlns:wpg="http://schemas.microsoft.com/office/word/2010/wordprocessingGroup" xmlns:wpi="http://schemas.microsoft.com/office/word/2010/wordprocessingInk" xmlns:wne="http://schemas.microsoft.com/office/word/2006/wordml" xmlns:wps="http://schemas.microsoft.com/office/word/2010/wordprocessingShape" mc:Ignorable="w14 w15 wp14">
+<w:comments xmlns:wpc="http://schemas.microsoft.com/office/word/2010/wordprocessingCanvas" xmlns:cx="http://schemas.microsoft.com/office/drawing/2014/chartex" xmlns:cx1="http://schemas.microsoft.com/office/drawing/2015/9/8/chartex" xmlns:cx2="http://schemas.microsoft.com/office/drawing/2015/10/21/chartex" xmlns:cx3="http://schemas.microsoft.com/office/drawing/2016/5/9/chartex" xmlns:cx4="http://schemas.microsoft.com/office/drawing/2016/5/10/chartex" xmlns:cx5="http://schemas.microsoft.com/office/drawing/2016/5/11/chartex" xmlns:cx6="http://schemas.microsoft.com/office/drawing/2016/5/12/chartex" xmlns:cx7="http://schemas.microsoft.com/office/drawing/2016/5/13/chartex" xmlns:cx8="http://schemas.microsoft.com/office/drawing/2016/5/14/chartex" xmlns:mc="http://schemas.openxmlformats.org/markup-compatibility/2006" xmlns:aink="http://schemas.microsoft.com/office/drawing/2016/ink" xmlns:am3d="http://schemas.microsoft.com/office/drawing/2017/model3d" xmlns:o="urn:schemas-microsoft-com:office:office" xmlns:r="http://schemas.openxmlformats.org/officeDocument/2006/relationships" xmlns:m="http://schemas.openxmlformats.org/officeDocument/2006/math" xmlns:v="urn:schemas-microsoft-com:vml" xmlns:wp14="http://schemas.microsoft.com/office/word/2010/wordprocessingDrawing" xmlns:wp="http://schemas.openxmlformats.org/drawingml/2006/wordprocessingDrawing" xmlns:w10="urn:schemas-microsoft-com:office:word" xmlns:w="http://schemas.openxmlformats.org/wordprocessingml/2006/main" xmlns:w14="http://schemas.microsoft.com/office/word/2010/wordml" xmlns:w15="http://schemas.microsoft.com/office/word/2012/wordml" xmlns:w16cid="http://schemas.microsoft.com/office/word/2016/wordml/cid" xmlns:w16se="http://schemas.microsoft.com/office/word/2015/wordml/symex" xmlns:wpg="http://schemas.microsoft.com/office/word/2010/wordprocessingGroup" xmlns:wpi="http://schemas.microsoft.com/office/word/2010/wordprocessingInk" xmlns:wne="http://schemas.microsoft.com/office/word/2006/wordml" xmlns:wps="http://schemas.microsoft.com/office/word/2010/wordprocessingShape" mc:Ignorable="w14 w15 w16se w16cid wp14">
   <w:comment w:id="1" w:author="james moran" w:date="2018-03-02T21:15:00Z" w:initials="jm">
     <w:p>
       <w:pPr>
@@ -1691,7 +1810,7 @@
 </file>
 
 <file path=word/commentsExtended.xml><?xml version="1.0" encoding="utf-8"?>
-<w15:commentsEx xmlns:wpc="http://schemas.microsoft.com/office/word/2010/wordprocessingCanvas" xmlns:mc="http://schemas.openxmlformats.org/markup-compatibility/2006" xmlns:o="urn:schemas-microsoft-com:office:office" xmlns:r="http://schemas.openxmlformats.org/officeDocument/2006/relationships" xmlns:m="http://schemas.openxmlformats.org/officeDocument/2006/math" xmlns:v="urn:schemas-microsoft-com:vml" xmlns:wp14="http://schemas.microsoft.com/office/word/2010/wordprocessingDrawing" xmlns:wp="http://schemas.openxmlformats.org/drawingml/2006/wordprocessingDrawing" xmlns:w10="urn:schemas-microsoft-com:office:word" xmlns:w="http://schemas.openxmlformats.org/wordprocessingml/2006/main" xmlns:w14="http://schemas.microsoft.com/office/word/2010/wordml" xmlns:w15="http://schemas.microsoft.com/office/word/2012/wordml" xmlns:wpg="http://schemas.microsoft.com/office/word/2010/wordprocessingGroup" xmlns:wpi="http://schemas.microsoft.com/office/word/2010/wordprocessingInk" xmlns:wne="http://schemas.microsoft.com/office/word/2006/wordml" xmlns:wps="http://schemas.microsoft.com/office/word/2010/wordprocessingShape" mc:Ignorable="w14 w15 wp14">
+<w15:commentsEx xmlns:wpc="http://schemas.microsoft.com/office/word/2010/wordprocessingCanvas" xmlns:cx="http://schemas.microsoft.com/office/drawing/2014/chartex" xmlns:cx1="http://schemas.microsoft.com/office/drawing/2015/9/8/chartex" xmlns:cx2="http://schemas.microsoft.com/office/drawing/2015/10/21/chartex" xmlns:cx3="http://schemas.microsoft.com/office/drawing/2016/5/9/chartex" xmlns:cx4="http://schemas.microsoft.com/office/drawing/2016/5/10/chartex" xmlns:cx5="http://schemas.microsoft.com/office/drawing/2016/5/11/chartex" xmlns:cx6="http://schemas.microsoft.com/office/drawing/2016/5/12/chartex" xmlns:cx7="http://schemas.microsoft.com/office/drawing/2016/5/13/chartex" xmlns:cx8="http://schemas.microsoft.com/office/drawing/2016/5/14/chartex" xmlns:mc="http://schemas.openxmlformats.org/markup-compatibility/2006" xmlns:aink="http://schemas.microsoft.com/office/drawing/2016/ink" xmlns:am3d="http://schemas.microsoft.com/office/drawing/2017/model3d" xmlns:o="urn:schemas-microsoft-com:office:office" xmlns:r="http://schemas.openxmlformats.org/officeDocument/2006/relationships" xmlns:m="http://schemas.openxmlformats.org/officeDocument/2006/math" xmlns:v="urn:schemas-microsoft-com:vml" xmlns:wp14="http://schemas.microsoft.com/office/word/2010/wordprocessingDrawing" xmlns:wp="http://schemas.openxmlformats.org/drawingml/2006/wordprocessingDrawing" xmlns:w10="urn:schemas-microsoft-com:office:word" xmlns:w="http://schemas.openxmlformats.org/wordprocessingml/2006/main" xmlns:w14="http://schemas.microsoft.com/office/word/2010/wordml" xmlns:w15="http://schemas.microsoft.com/office/word/2012/wordml" xmlns:w16cid="http://schemas.microsoft.com/office/word/2016/wordml/cid" xmlns:w16se="http://schemas.microsoft.com/office/word/2015/wordml/symex" xmlns:wpg="http://schemas.microsoft.com/office/word/2010/wordprocessingGroup" xmlns:wpi="http://schemas.microsoft.com/office/word/2010/wordprocessingInk" xmlns:wne="http://schemas.microsoft.com/office/word/2006/wordml" xmlns:wps="http://schemas.microsoft.com/office/word/2010/wordprocessingShape" mc:Ignorable="w14 w15 w16se w16cid wp14">
   <w15:commentEx w15:paraId="4A88F55D" w15:done="0"/>
 </w15:commentsEx>
 </file>
@@ -1703,7 +1822,7 @@
 </file>
 
 <file path=word/numbering.xml><?xml version="1.0" encoding="utf-8"?>
-<w:numbering xmlns:wpc="http://schemas.microsoft.com/office/word/2010/wordprocessingCanvas" xmlns:mc="http://schemas.openxmlformats.org/markup-compatibility/2006" xmlns:o="urn:schemas-microsoft-com:office:office" xmlns:r="http://schemas.openxmlformats.org/officeDocument/2006/relationships" xmlns:m="http://schemas.openxmlformats.org/officeDocument/2006/math" xmlns:v="urn:schemas-microsoft-com:vml" xmlns:wp14="http://schemas.microsoft.com/office/word/2010/wordprocessingDrawing" xmlns:wp="http://schemas.openxmlformats.org/drawingml/2006/wordprocessingDrawing" xmlns:w10="urn:schemas-microsoft-com:office:word" xmlns:w="http://schemas.openxmlformats.org/wordprocessingml/2006/main" xmlns:w14="http://schemas.microsoft.com/office/word/2010/wordml" xmlns:w15="http://schemas.microsoft.com/office/word/2012/wordml" xmlns:wpg="http://schemas.microsoft.com/office/word/2010/wordprocessingGroup" xmlns:wpi="http://schemas.microsoft.com/office/word/2010/wordprocessingInk" xmlns:wne="http://schemas.microsoft.com/office/word/2006/wordml" xmlns:wps="http://schemas.microsoft.com/office/word/2010/wordprocessingShape" mc:Ignorable="w14 w15 wp14">
+<w:numbering xmlns:wpc="http://schemas.microsoft.com/office/word/2010/wordprocessingCanvas" xmlns:cx="http://schemas.microsoft.com/office/drawing/2014/chartex" xmlns:cx1="http://schemas.microsoft.com/office/drawing/2015/9/8/chartex" xmlns:cx2="http://schemas.microsoft.com/office/drawing/2015/10/21/chartex" xmlns:cx3="http://schemas.microsoft.com/office/drawing/2016/5/9/chartex" xmlns:cx4="http://schemas.microsoft.com/office/drawing/2016/5/10/chartex" xmlns:cx5="http://schemas.microsoft.com/office/drawing/2016/5/11/chartex" xmlns:cx6="http://schemas.microsoft.com/office/drawing/2016/5/12/chartex" xmlns:cx7="http://schemas.microsoft.com/office/drawing/2016/5/13/chartex" xmlns:cx8="http://schemas.microsoft.com/office/drawing/2016/5/14/chartex" xmlns:mc="http://schemas.openxmlformats.org/markup-compatibility/2006" xmlns:aink="http://schemas.microsoft.com/office/drawing/2016/ink" xmlns:am3d="http://schemas.microsoft.com/office/drawing/2017/model3d" xmlns:o="urn:schemas-microsoft-com:office:office" xmlns:r="http://schemas.openxmlformats.org/officeDocument/2006/relationships" xmlns:m="http://schemas.openxmlformats.org/officeDocument/2006/math" xmlns:v="urn:schemas-microsoft-com:vml" xmlns:wp14="http://schemas.microsoft.com/office/word/2010/wordprocessingDrawing" xmlns:wp="http://schemas.openxmlformats.org/drawingml/2006/wordprocessingDrawing" xmlns:w10="urn:schemas-microsoft-com:office:word" xmlns:w="http://schemas.openxmlformats.org/wordprocessingml/2006/main" xmlns:w14="http://schemas.microsoft.com/office/word/2010/wordml" xmlns:w15="http://schemas.microsoft.com/office/word/2012/wordml" xmlns:w16cid="http://schemas.microsoft.com/office/word/2016/wordml/cid" xmlns:w16se="http://schemas.microsoft.com/office/word/2015/wordml/symex" xmlns:wpg="http://schemas.microsoft.com/office/word/2010/wordprocessingGroup" xmlns:wpi="http://schemas.microsoft.com/office/word/2010/wordprocessingInk" xmlns:wne="http://schemas.microsoft.com/office/word/2006/wordml" xmlns:wps="http://schemas.microsoft.com/office/word/2010/wordprocessingShape" mc:Ignorable="w14 w15 w16se w16cid wp14">
   <w:abstractNum w:abstractNumId="0" w15:restartNumberingAfterBreak="0">
     <w:nsid w:val="3DB462DC"/>
     <w:multiLevelType w:val="hybridMultilevel"/>
@@ -1817,14 +1936,130 @@
       </w:rPr>
     </w:lvl>
   </w:abstractNum>
+  <w:abstractNum w:abstractNumId="1" w15:restartNumberingAfterBreak="0">
+    <w:nsid w:val="729A42E4"/>
+    <w:multiLevelType w:val="hybridMultilevel"/>
+    <w:tmpl w:val="A96E5A42"/>
+    <w:lvl w:ilvl="0" w:tplc="04090001">
+      <w:start w:val="1"/>
+      <w:numFmt w:val="bullet"/>
+      <w:lvlText w:val=""/>
+      <w:lvlJc w:val="left"/>
+      <w:pPr>
+        <w:ind w:left="720" w:hanging="360"/>
+      </w:pPr>
+      <w:rPr>
+        <w:rFonts w:ascii="Symbol" w:hAnsi="Symbol" w:hint="default"/>
+      </w:rPr>
+    </w:lvl>
+    <w:lvl w:ilvl="1" w:tplc="04090003" w:tentative="1">
+      <w:start w:val="1"/>
+      <w:numFmt w:val="bullet"/>
+      <w:lvlText w:val="o"/>
+      <w:lvlJc w:val="left"/>
+      <w:pPr>
+        <w:ind w:left="1440" w:hanging="360"/>
+      </w:pPr>
+      <w:rPr>
+        <w:rFonts w:ascii="Courier New" w:hAnsi="Courier New" w:cs="Courier New" w:hint="default"/>
+      </w:rPr>
+    </w:lvl>
+    <w:lvl w:ilvl="2" w:tplc="04090005" w:tentative="1">
+      <w:start w:val="1"/>
+      <w:numFmt w:val="bullet"/>
+      <w:lvlText w:val=""/>
+      <w:lvlJc w:val="left"/>
+      <w:pPr>
+        <w:ind w:left="2160" w:hanging="360"/>
+      </w:pPr>
+      <w:rPr>
+        <w:rFonts w:ascii="Wingdings" w:hAnsi="Wingdings" w:hint="default"/>
+      </w:rPr>
+    </w:lvl>
+    <w:lvl w:ilvl="3" w:tplc="04090001" w:tentative="1">
+      <w:start w:val="1"/>
+      <w:numFmt w:val="bullet"/>
+      <w:lvlText w:val=""/>
+      <w:lvlJc w:val="left"/>
+      <w:pPr>
+        <w:ind w:left="2880" w:hanging="360"/>
+      </w:pPr>
+      <w:rPr>
+        <w:rFonts w:ascii="Symbol" w:hAnsi="Symbol" w:hint="default"/>
+      </w:rPr>
+    </w:lvl>
+    <w:lvl w:ilvl="4" w:tplc="04090003" w:tentative="1">
+      <w:start w:val="1"/>
+      <w:numFmt w:val="bullet"/>
+      <w:lvlText w:val="o"/>
+      <w:lvlJc w:val="left"/>
+      <w:pPr>
+        <w:ind w:left="3600" w:hanging="360"/>
+      </w:pPr>
+      <w:rPr>
+        <w:rFonts w:ascii="Courier New" w:hAnsi="Courier New" w:cs="Courier New" w:hint="default"/>
+      </w:rPr>
+    </w:lvl>
+    <w:lvl w:ilvl="5" w:tplc="04090005" w:tentative="1">
+      <w:start w:val="1"/>
+      <w:numFmt w:val="bullet"/>
+      <w:lvlText w:val=""/>
+      <w:lvlJc w:val="left"/>
+      <w:pPr>
+        <w:ind w:left="4320" w:hanging="360"/>
+      </w:pPr>
+      <w:rPr>
+        <w:rFonts w:ascii="Wingdings" w:hAnsi="Wingdings" w:hint="default"/>
+      </w:rPr>
+    </w:lvl>
+    <w:lvl w:ilvl="6" w:tplc="04090001" w:tentative="1">
+      <w:start w:val="1"/>
+      <w:numFmt w:val="bullet"/>
+      <w:lvlText w:val=""/>
+      <w:lvlJc w:val="left"/>
+      <w:pPr>
+        <w:ind w:left="5040" w:hanging="360"/>
+      </w:pPr>
+      <w:rPr>
+        <w:rFonts w:ascii="Symbol" w:hAnsi="Symbol" w:hint="default"/>
+      </w:rPr>
+    </w:lvl>
+    <w:lvl w:ilvl="7" w:tplc="04090003" w:tentative="1">
+      <w:start w:val="1"/>
+      <w:numFmt w:val="bullet"/>
+      <w:lvlText w:val="o"/>
+      <w:lvlJc w:val="left"/>
+      <w:pPr>
+        <w:ind w:left="5760" w:hanging="360"/>
+      </w:pPr>
+      <w:rPr>
+        <w:rFonts w:ascii="Courier New" w:hAnsi="Courier New" w:cs="Courier New" w:hint="default"/>
+      </w:rPr>
+    </w:lvl>
+    <w:lvl w:ilvl="8" w:tplc="04090005" w:tentative="1">
+      <w:start w:val="1"/>
+      <w:numFmt w:val="bullet"/>
+      <w:lvlText w:val=""/>
+      <w:lvlJc w:val="left"/>
+      <w:pPr>
+        <w:ind w:left="6480" w:hanging="360"/>
+      </w:pPr>
+      <w:rPr>
+        <w:rFonts w:ascii="Wingdings" w:hAnsi="Wingdings" w:hint="default"/>
+      </w:rPr>
+    </w:lvl>
+  </w:abstractNum>
   <w:num w:numId="1">
     <w:abstractNumId w:val="0"/>
+  </w:num>
+  <w:num w:numId="2">
+    <w:abstractNumId w:val="1"/>
   </w:num>
 </w:numbering>
 </file>
 
 <file path=word/people.xml><?xml version="1.0" encoding="utf-8"?>
-<w15:people xmlns:wpc="http://schemas.microsoft.com/office/word/2010/wordprocessingCanvas" xmlns:mc="http://schemas.openxmlformats.org/markup-compatibility/2006" xmlns:o="urn:schemas-microsoft-com:office:office" xmlns:r="http://schemas.openxmlformats.org/officeDocument/2006/relationships" xmlns:m="http://schemas.openxmlformats.org/officeDocument/2006/math" xmlns:v="urn:schemas-microsoft-com:vml" xmlns:wp14="http://schemas.microsoft.com/office/word/2010/wordprocessingDrawing" xmlns:wp="http://schemas.openxmlformats.org/drawingml/2006/wordprocessingDrawing" xmlns:w10="urn:schemas-microsoft-com:office:word" xmlns:w="http://schemas.openxmlformats.org/wordprocessingml/2006/main" xmlns:w14="http://schemas.microsoft.com/office/word/2010/wordml" xmlns:w15="http://schemas.microsoft.com/office/word/2012/wordml" xmlns:wpg="http://schemas.microsoft.com/office/word/2010/wordprocessingGroup" xmlns:wpi="http://schemas.microsoft.com/office/word/2010/wordprocessingInk" xmlns:wne="http://schemas.microsoft.com/office/word/2006/wordml" xmlns:wps="http://schemas.microsoft.com/office/word/2010/wordprocessingShape" mc:Ignorable="w14 w15 wp14">
+<w15:people xmlns:wpc="http://schemas.microsoft.com/office/word/2010/wordprocessingCanvas" xmlns:cx="http://schemas.microsoft.com/office/drawing/2014/chartex" xmlns:cx1="http://schemas.microsoft.com/office/drawing/2015/9/8/chartex" xmlns:cx2="http://schemas.microsoft.com/office/drawing/2015/10/21/chartex" xmlns:cx3="http://schemas.microsoft.com/office/drawing/2016/5/9/chartex" xmlns:cx4="http://schemas.microsoft.com/office/drawing/2016/5/10/chartex" xmlns:cx5="http://schemas.microsoft.com/office/drawing/2016/5/11/chartex" xmlns:cx6="http://schemas.microsoft.com/office/drawing/2016/5/12/chartex" xmlns:cx7="http://schemas.microsoft.com/office/drawing/2016/5/13/chartex" xmlns:cx8="http://schemas.microsoft.com/office/drawing/2016/5/14/chartex" xmlns:mc="http://schemas.openxmlformats.org/markup-compatibility/2006" xmlns:aink="http://schemas.microsoft.com/office/drawing/2016/ink" xmlns:am3d="http://schemas.microsoft.com/office/drawing/2017/model3d" xmlns:o="urn:schemas-microsoft-com:office:office" xmlns:r="http://schemas.openxmlformats.org/officeDocument/2006/relationships" xmlns:m="http://schemas.openxmlformats.org/officeDocument/2006/math" xmlns:v="urn:schemas-microsoft-com:vml" xmlns:wp14="http://schemas.microsoft.com/office/word/2010/wordprocessingDrawing" xmlns:wp="http://schemas.openxmlformats.org/drawingml/2006/wordprocessingDrawing" xmlns:w10="urn:schemas-microsoft-com:office:word" xmlns:w="http://schemas.openxmlformats.org/wordprocessingml/2006/main" xmlns:w14="http://schemas.microsoft.com/office/word/2010/wordml" xmlns:w15="http://schemas.microsoft.com/office/word/2012/wordml" xmlns:w16cid="http://schemas.microsoft.com/office/word/2016/wordml/cid" xmlns:w16se="http://schemas.microsoft.com/office/word/2015/wordml/symex" xmlns:wpg="http://schemas.microsoft.com/office/word/2010/wordprocessingGroup" xmlns:wpi="http://schemas.microsoft.com/office/word/2010/wordprocessingInk" xmlns:wne="http://schemas.microsoft.com/office/word/2006/wordml" xmlns:wps="http://schemas.microsoft.com/office/word/2010/wordprocessingShape" mc:Ignorable="w14 w15 w16se w16cid wp14">
   <w15:person w15:author="james moran">
     <w15:presenceInfo w15:providerId="Windows Live" w15:userId="9e04013268ef5d4d"/>
   </w15:person>
@@ -1832,7 +2067,7 @@
 </file>
 
 <file path=word/styles.xml><?xml version="1.0" encoding="utf-8"?>
-<w:styles xmlns:mc="http://schemas.openxmlformats.org/markup-compatibility/2006" xmlns:r="http://schemas.openxmlformats.org/officeDocument/2006/relationships" xmlns:w="http://schemas.openxmlformats.org/wordprocessingml/2006/main" xmlns:w14="http://schemas.microsoft.com/office/word/2010/wordml" xmlns:w15="http://schemas.microsoft.com/office/word/2012/wordml" mc:Ignorable="w14 w15">
+<w:styles xmlns:mc="http://schemas.openxmlformats.org/markup-compatibility/2006" xmlns:r="http://schemas.openxmlformats.org/officeDocument/2006/relationships" xmlns:w="http://schemas.openxmlformats.org/wordprocessingml/2006/main" xmlns:w14="http://schemas.microsoft.com/office/word/2010/wordml" xmlns:w15="http://schemas.microsoft.com/office/word/2012/wordml" xmlns:w16cid="http://schemas.microsoft.com/office/word/2016/wordml/cid" xmlns:w16se="http://schemas.microsoft.com/office/word/2015/wordml/symex" mc:Ignorable="w14 w15 w16se w16cid">
   <w:docDefaults>
     <w:rPrDefault>
       <w:rPr>
@@ -1848,7 +2083,7 @@
       </w:pPr>
     </w:pPrDefault>
   </w:docDefaults>
-  <w:latentStyles w:defLockedState="0" w:defUIPriority="99" w:defSemiHidden="0" w:defUnhideWhenUsed="0" w:defQFormat="0" w:count="371">
+  <w:latentStyles w:defLockedState="0" w:defUIPriority="99" w:defSemiHidden="0" w:defUnhideWhenUsed="0" w:defQFormat="0" w:count="375">
     <w:lsdException w:name="Normal" w:uiPriority="0" w:qFormat="1"/>
     <w:lsdException w:name="heading 1" w:uiPriority="9" w:qFormat="1"/>
     <w:lsdException w:name="heading 2" w:semiHidden="1" w:uiPriority="9" w:unhideWhenUsed="1" w:qFormat="1"/>
@@ -1954,7 +2189,6 @@
     <w:lsdException w:name="HTML Sample" w:semiHidden="1" w:unhideWhenUsed="1"/>
     <w:lsdException w:name="HTML Typewriter" w:semiHidden="1" w:unhideWhenUsed="1"/>
     <w:lsdException w:name="HTML Variable" w:semiHidden="1" w:unhideWhenUsed="1"/>
-    <w:lsdException w:name="Normal Table" w:semiHidden="1" w:unhideWhenUsed="1"/>
     <w:lsdException w:name="annotation subject" w:semiHidden="1" w:unhideWhenUsed="1"/>
     <w:lsdException w:name="No List" w:semiHidden="1" w:unhideWhenUsed="1"/>
     <w:lsdException w:name="Outline List 1" w:semiHidden="1" w:unhideWhenUsed="1"/>
@@ -1998,10 +2232,8 @@
     <w:lsdException w:name="Table Elegant" w:semiHidden="1" w:unhideWhenUsed="1"/>
     <w:lsdException w:name="Table Professional" w:semiHidden="1" w:unhideWhenUsed="1"/>
     <w:lsdException w:name="Table Subtle 1" w:semiHidden="1" w:unhideWhenUsed="1"/>
-    <w:lsdException w:name="Table Subtle 2" w:semiHidden="1" w:unhideWhenUsed="1"/>
     <w:lsdException w:name="Table Web 1" w:semiHidden="1" w:unhideWhenUsed="1"/>
     <w:lsdException w:name="Table Web 2" w:semiHidden="1" w:unhideWhenUsed="1"/>
-    <w:lsdException w:name="Table Web 3" w:semiHidden="1" w:unhideWhenUsed="1"/>
     <w:lsdException w:name="Balloon Text" w:semiHidden="1" w:unhideWhenUsed="1"/>
     <w:lsdException w:name="Table Grid" w:uiPriority="39"/>
     <w:lsdException w:name="Table Theme" w:semiHidden="1" w:unhideWhenUsed="1"/>
@@ -2220,6 +2452,10 @@
     <w:lsdException w:name="List Table 5 Dark Accent 6" w:uiPriority="50"/>
     <w:lsdException w:name="List Table 6 Colorful Accent 6" w:uiPriority="51"/>
     <w:lsdException w:name="List Table 7 Colorful Accent 6" w:uiPriority="52"/>
+    <w:lsdException w:name="Mention" w:semiHidden="1" w:unhideWhenUsed="1"/>
+    <w:lsdException w:name="Smart Hyperlink" w:semiHidden="1" w:unhideWhenUsed="1"/>
+    <w:lsdException w:name="Hashtag" w:semiHidden="1" w:unhideWhenUsed="1"/>
+    <w:lsdException w:name="Unresolved Mention" w:semiHidden="1" w:unhideWhenUsed="1"/>
   </w:latentStyles>
   <w:style w:type="paragraph" w:default="1" w:styleId="Normal">
     <w:name w:val="Normal"/>
@@ -2466,8 +2702,8 @@
       <w:u w:val="single"/>
     </w:rPr>
   </w:style>
-  <w:style w:type="character" w:customStyle="1" w:styleId="UnresolvedMention">
-    <w:name w:val="Unresolved Mention"/>
+  <w:style w:type="character" w:customStyle="1" w:styleId="UnresolvedMention1">
+    <w:name w:val="Unresolved Mention1"/>
     <w:basedOn w:val="DefaultParagraphFont"/>
     <w:uiPriority w:val="99"/>
     <w:semiHidden/>
@@ -2800,7 +3036,7 @@
 </file>
 
 <file path=customXml/itemProps2.xml><?xml version="1.0" encoding="utf-8"?>
-<ds:datastoreItem xmlns:ds="http://schemas.openxmlformats.org/officeDocument/2006/customXml" ds:itemID="{01E49F00-C43B-4AD2-8878-A8714A4EDA54}">
+<ds:datastoreItem xmlns:ds="http://schemas.openxmlformats.org/officeDocument/2006/customXml" ds:itemID="{1EBE4459-D6DE-4AC0-8BA6-89A8827C9063}">
   <ds:schemaRefs>
     <ds:schemaRef ds:uri="http://schemas.openxmlformats.org/officeDocument/2006/bibliography"/>
   </ds:schemaRefs>

</xml_diff>